<commit_message>
// added description of the main methods used in several classes
</commit_message>
<xml_diff>
--- a/Enamel/Documentation/Design Document Final.docx
+++ b/Enamel/Documentation/Design Document Final.docx
@@ -1287,7 +1287,7 @@
           <w:b/>
           <w:sz w:val="24"/>
         </w:rPr>
-        <w:t>6</w:t>
+        <w:t>7</w:t>
       </w:r>
     </w:p>
     <w:p>
@@ -1664,7 +1664,7 @@
           <w:b/>
           <w:sz w:val="24"/>
         </w:rPr>
-        <w:t>7</w:t>
+        <w:t>8</w:t>
       </w:r>
     </w:p>
     <w:p>
@@ -1956,7 +1956,7 @@
           <w:b/>
           <w:sz w:val="24"/>
         </w:rPr>
-        <w:t>8</w:t>
+        <w:t>9</w:t>
       </w:r>
     </w:p>
     <w:p>
@@ -2029,8 +2029,10 @@
           <w:b/>
           <w:sz w:val="24"/>
         </w:rPr>
-        <w:t>8</w:t>
-      </w:r>
+        <w:t>9</w:t>
+      </w:r>
+      <w:bookmarkStart w:id="0" w:name="_GoBack"/>
+      <w:bookmarkEnd w:id="0"/>
     </w:p>
     <w:p>
       <w:pPr>
@@ -2156,14 +2158,7 @@
           <w:b/>
           <w:color w:val="FFFFFF" w:themeColor="background1"/>
         </w:rPr>
-        <w:t xml:space="preserve">1.0 </w:t>
-      </w:r>
-      <w:r>
-        <w:rPr>
-          <w:b/>
-          <w:color w:val="FFFFFF" w:themeColor="background1"/>
-        </w:rPr>
-        <w:t>Introduction</w:t>
+        <w:t>1.0 Introduction</w:t>
       </w:r>
       <w:r>
         <w:rPr>
@@ -2568,13 +2563,7 @@
         <w:t xml:space="preserve">.java </w:t>
       </w:r>
       <w:r>
-        <w:t xml:space="preserve">is used </w:t>
-      </w:r>
-      <w:r>
-        <w:t>for recording sound that is to be added to the scenario</w:t>
-      </w:r>
-      <w:r>
-        <w:t>.</w:t>
+        <w:t>is used for recording sound that is to be added to the scenario.</w:t>
       </w:r>
     </w:p>
     <w:p>
@@ -2877,7 +2866,13 @@
         <w:contextualSpacing/>
       </w:pPr>
       <w:r>
-        <w:t xml:space="preserve">This section provides a detailed description of each class. </w:t>
+        <w:t>This section provides a detailed description of each class</w:t>
+      </w:r>
+      <w:r>
+        <w:t xml:space="preserve"> as well as important methods contained within</w:t>
+      </w:r>
+      <w:r>
+        <w:t xml:space="preserve">. </w:t>
       </w:r>
     </w:p>
     <w:p>
@@ -2927,7 +2922,25 @@
         <w:rPr>
           <w:sz w:val="24"/>
         </w:rPr>
-        <w:t xml:space="preserve">making use of the systems screen reader to describe the visual elements of the GUI and changes that occur in the simulator. During testing, the Audio Player class is responsible for describing which pins are being displayed on the Treasure Braille Box. </w:t>
+        <w:t xml:space="preserve">by </w:t>
+      </w:r>
+      <w:r>
+        <w:rPr>
+          <w:sz w:val="24"/>
+        </w:rPr>
+        <w:t>making use of the systems screen reader to describe the visual elements of the GUI and changes that occur in the</w:t>
+      </w:r>
+      <w:r>
+        <w:rPr>
+          <w:sz w:val="24"/>
+        </w:rPr>
+        <w:t xml:space="preserve"> braille cell(s)</w:t>
+      </w:r>
+      <w:r>
+        <w:rPr>
+          <w:sz w:val="24"/>
+        </w:rPr>
+        <w:t xml:space="preserve"> simulator. </w:t>
       </w:r>
     </w:p>
     <w:p>
@@ -2947,10 +2960,42 @@
           <w:sz w:val="24"/>
         </w:rPr>
       </w:pPr>
+      <w:r>
+        <w:rPr>
+          <w:sz w:val="24"/>
+        </w:rPr>
+        <w:t>This class contains methods used d</w:t>
+      </w:r>
+      <w:r>
+        <w:rPr>
+          <w:sz w:val="24"/>
+        </w:rPr>
+        <w:t xml:space="preserve">uring testing, </w:t>
+      </w:r>
+      <w:r>
+        <w:rPr>
+          <w:sz w:val="24"/>
+        </w:rPr>
+        <w:t xml:space="preserve">and </w:t>
+      </w:r>
+      <w:r>
+        <w:rPr>
+          <w:sz w:val="24"/>
+        </w:rPr>
+        <w:t xml:space="preserve">is responsible for describing which pins are being displayed on the Treasure Braille Box. </w:t>
+      </w:r>
     </w:p>
     <w:p>
       <w:pPr>
         <w:ind w:left="1080"/>
+        <w:contextualSpacing/>
+        <w:rPr>
+          <w:sz w:val="24"/>
+        </w:rPr>
+      </w:pPr>
+    </w:p>
+    <w:p>
+      <w:pPr>
         <w:contextualSpacing/>
         <w:rPr>
           <w:sz w:val="24"/>
@@ -3000,7 +3045,19 @@
         <w:rPr>
           <w:sz w:val="24"/>
         </w:rPr>
-        <w:t xml:space="preserve">on for a section of a scenario, from the number of braille cells used to all of the user input. </w:t>
+        <w:t>on for a section of a scenario, from the number of braille cells used</w:t>
+      </w:r>
+      <w:r>
+        <w:rPr>
+          <w:sz w:val="24"/>
+        </w:rPr>
+        <w:t xml:space="preserve"> and buttons available,</w:t>
+      </w:r>
+      <w:r>
+        <w:rPr>
+          <w:sz w:val="24"/>
+        </w:rPr>
+        <w:t xml:space="preserve"> to all of the user input. </w:t>
       </w:r>
       <w:r>
         <w:rPr>
@@ -3020,6 +3077,36 @@
     </w:p>
     <w:p>
       <w:pPr>
+        <w:ind w:left="1080"/>
+        <w:contextualSpacing/>
+        <w:rPr>
+          <w:sz w:val="24"/>
+        </w:rPr>
+      </w:pPr>
+      <w:r>
+        <w:rPr>
+          <w:sz w:val="24"/>
+        </w:rPr>
+        <w:t>The bl</w:t>
+      </w:r>
+      <w:r>
+        <w:rPr>
+          <w:sz w:val="24"/>
+        </w:rPr>
+        <w:t xml:space="preserve">ock() method found in this class works together with the saveSection() method found in the ScenarioCreator class to retrieve and store user input into blocks. </w:t>
+      </w:r>
+    </w:p>
+    <w:p>
+      <w:pPr>
+        <w:ind w:left="1080"/>
+        <w:contextualSpacing/>
+        <w:rPr>
+          <w:sz w:val="24"/>
+        </w:rPr>
+      </w:pPr>
+    </w:p>
+    <w:p>
+      <w:pPr>
         <w:shd w:val="clear" w:color="auto" w:fill="D9E2F3" w:themeFill="accent1" w:themeFillTint="33"/>
         <w:contextualSpacing/>
         <w:rPr>
@@ -3055,6 +3142,18 @@
         </w:rPr>
         <w:t>This was a provided class with the project, it helps display braille on the Visual Player.</w:t>
       </w:r>
+      <w:r>
+        <w:rPr>
+          <w:sz w:val="24"/>
+        </w:rPr>
+        <w:t xml:space="preserve"> </w:t>
+      </w:r>
+      <w:r>
+        <w:rPr>
+          <w:sz w:val="24"/>
+        </w:rPr>
+        <w:t xml:space="preserve">It uses the HashMap function to allocate a letter of the alphabet to a 8-digit binary string. Methods in this class are used to determine which pins are displayed on the braille cell. </w:t>
+      </w:r>
     </w:p>
     <w:p>
       <w:pPr>
@@ -3331,6 +3430,14 @@
     </w:p>
     <w:p>
       <w:pPr>
+        <w:contextualSpacing/>
+        <w:rPr>
+          <w:sz w:val="24"/>
+        </w:rPr>
+      </w:pPr>
+    </w:p>
+    <w:p>
+      <w:pPr>
         <w:shd w:val="clear" w:color="auto" w:fill="D9E2F3" w:themeFill="accent1" w:themeFillTint="33"/>
         <w:contextualSpacing/>
         <w:rPr>
@@ -3341,6 +3448,7 @@
         <w:rPr>
           <w:b/>
         </w:rPr>
+        <w:lastRenderedPageBreak/>
         <w:t>4.</w:t>
       </w:r>
       <w:r>
@@ -3580,6 +3688,30 @@
     </w:p>
     <w:p>
       <w:pPr>
+        <w:ind w:left="1080"/>
+        <w:contextualSpacing/>
+        <w:rPr>
+          <w:sz w:val="24"/>
+        </w:rPr>
+      </w:pPr>
+      <w:r>
+        <w:rPr>
+          <w:sz w:val="24"/>
+        </w:rPr>
+        <w:t xml:space="preserve">The loadBlock() method is used to take the saved scenario text file and convert it back into blocks so that it can be loaded into the Scenario Creator. </w:t>
+      </w:r>
+    </w:p>
+    <w:p>
+      <w:pPr>
+        <w:ind w:left="1080"/>
+        <w:contextualSpacing/>
+        <w:rPr>
+          <w:sz w:val="24"/>
+        </w:rPr>
+      </w:pPr>
+    </w:p>
+    <w:p>
+      <w:pPr>
         <w:shd w:val="clear" w:color="auto" w:fill="D9E2F3" w:themeFill="accent1" w:themeFillTint="33"/>
         <w:contextualSpacing/>
         <w:rPr>
@@ -3719,6 +3851,12 @@
         </w:rPr>
         <w:t xml:space="preserve">This class provides methods for simulating a braille cell. </w:t>
       </w:r>
+      <w:r>
+        <w:rPr>
+          <w:sz w:val="24"/>
+        </w:rPr>
+        <w:t xml:space="preserve">It contains methods to control when pins are raised and when they are to be lowered or cleared. </w:t>
+      </w:r>
     </w:p>
     <w:p>
       <w:pPr>
@@ -3731,6 +3869,24 @@
     </w:p>
     <w:p>
       <w:pPr>
+        <w:ind w:left="1080"/>
+        <w:contextualSpacing/>
+        <w:rPr>
+          <w:sz w:val="24"/>
+        </w:rPr>
+      </w:pPr>
+    </w:p>
+    <w:p>
+      <w:pPr>
+        <w:ind w:left="1080"/>
+        <w:contextualSpacing/>
+        <w:rPr>
+          <w:sz w:val="24"/>
+        </w:rPr>
+      </w:pPr>
+    </w:p>
+    <w:p>
+      <w:pPr>
         <w:shd w:val="clear" w:color="auto" w:fill="D9E2F3" w:themeFill="accent1" w:themeFillTint="33"/>
         <w:contextualSpacing/>
         <w:rPr>
@@ -3741,6 +3897,7 @@
         <w:rPr>
           <w:b/>
         </w:rPr>
+        <w:lastRenderedPageBreak/>
         <w:t>4.</w:t>
       </w:r>
       <w:r>
@@ -3830,12 +3987,115 @@
     </w:p>
     <w:p>
       <w:pPr>
+        <w:contextualSpacing/>
+        <w:rPr>
+          <w:sz w:val="24"/>
+        </w:rPr>
+      </w:pPr>
+    </w:p>
+    <w:p>
+      <w:pPr>
+        <w:shd w:val="clear" w:color="auto" w:fill="D9E2F3" w:themeFill="accent1" w:themeFillTint="33"/>
+        <w:contextualSpacing/>
+        <w:rPr>
+          <w:b/>
+        </w:rPr>
+      </w:pPr>
+      <w:r>
+        <w:rPr>
+          <w:b/>
+        </w:rPr>
+        <w:t>4.13 ScenarioCreator.java</w:t>
+      </w:r>
+    </w:p>
+    <w:p>
+      <w:pPr>
+        <w:rPr>
+          <w:sz w:val="24"/>
+          <w:u w:val="single"/>
+        </w:rPr>
+      </w:pPr>
+    </w:p>
+    <w:p>
+      <w:pPr>
         <w:ind w:left="1080"/>
         <w:contextualSpacing/>
         <w:rPr>
           <w:sz w:val="24"/>
         </w:rPr>
       </w:pPr>
+      <w:r>
+        <w:rPr>
+          <w:sz w:val="24"/>
+        </w:rPr>
+        <w:t xml:space="preserve">Scenario Creator is the </w:t>
+      </w:r>
+      <w:r>
+        <w:rPr>
+          <w:sz w:val="24"/>
+        </w:rPr>
+        <w:t>main class</w:t>
+      </w:r>
+      <w:r>
+        <w:rPr>
+          <w:sz w:val="24"/>
+        </w:rPr>
+        <w:t xml:space="preserve"> of the program. All classes are invoked in some way by Scenario Creator’s main method. Sc</w:t>
+      </w:r>
+      <w:r>
+        <w:rPr>
+          <w:sz w:val="24"/>
+        </w:rPr>
+        <w:t>enario Creator also houses the a</w:t>
+      </w:r>
+      <w:r>
+        <w:rPr>
+          <w:sz w:val="24"/>
+        </w:rPr>
+        <w:t xml:space="preserve">uthoring application itself, where users </w:t>
+      </w:r>
+      <w:r>
+        <w:rPr>
+          <w:sz w:val="24"/>
+        </w:rPr>
+        <w:t xml:space="preserve">can </w:t>
+      </w:r>
+      <w:r>
+        <w:rPr>
+          <w:sz w:val="24"/>
+        </w:rPr>
+        <w:t>enter da</w:t>
+      </w:r>
+      <w:r>
+        <w:rPr>
+          <w:sz w:val="24"/>
+        </w:rPr>
+        <w:t>ta to be printed into scenario files</w:t>
+      </w:r>
+      <w:r>
+        <w:rPr>
+          <w:sz w:val="24"/>
+        </w:rPr>
+        <w:t xml:space="preserve"> or load information from old ones they </w:t>
+      </w:r>
+      <w:r>
+        <w:rPr>
+          <w:sz w:val="24"/>
+        </w:rPr>
+        <w:t xml:space="preserve">have </w:t>
+      </w:r>
+      <w:r>
+        <w:rPr>
+          <w:sz w:val="24"/>
+        </w:rPr>
+        <w:t xml:space="preserve">made so that they can edit the scenario using the software. </w:t>
+      </w:r>
+      <w:r>
+        <w:rPr>
+          <w:sz w:val="24"/>
+        </w:rPr>
+        <w:t xml:space="preserve">The graphical user interface is built using JavaFX, as it supports more customization options than java SWING. </w:t>
+      </w:r>
     </w:p>
     <w:p>
       <w:pPr>
@@ -3845,6 +4105,27 @@
           <w:sz w:val="24"/>
         </w:rPr>
       </w:pPr>
+    </w:p>
+    <w:p>
+      <w:pPr>
+        <w:ind w:left="1080"/>
+        <w:contextualSpacing/>
+        <w:rPr>
+          <w:sz w:val="24"/>
+        </w:rPr>
+      </w:pPr>
+      <w:r>
+        <w:rPr>
+          <w:sz w:val="24"/>
+        </w:rPr>
+        <w:t xml:space="preserve">Most of the methods are used to create the various windows, GUI elements and dialogs. The method copySoundFile() is used to import .wav sound files into the scenario. </w:t>
+      </w:r>
+      <w:r>
+        <w:rPr>
+          <w:sz w:val="24"/>
+        </w:rPr>
+        <w:t>The runTest() method is used together with the ScenarioParser class to test saved scenarios using the simulated braille cell(s).</w:t>
+      </w:r>
       <w:r>
         <w:rPr>
           <w:sz w:val="24"/>
@@ -3863,14 +4144,6 @@
     </w:p>
     <w:p>
       <w:pPr>
-        <w:rPr>
-          <w:sz w:val="24"/>
-          <w:u w:val="single"/>
-        </w:rPr>
-      </w:pPr>
-    </w:p>
-    <w:p>
-      <w:pPr>
         <w:shd w:val="clear" w:color="auto" w:fill="D9E2F3" w:themeFill="accent1" w:themeFillTint="33"/>
         <w:contextualSpacing/>
         <w:rPr>
@@ -3881,17 +4154,8 @@
         <w:rPr>
           <w:b/>
         </w:rPr>
-        <w:lastRenderedPageBreak/>
-        <w:t>4.13 ScenarioCreator.java</w:t>
-      </w:r>
-    </w:p>
-    <w:p>
-      <w:pPr>
-        <w:rPr>
-          <w:sz w:val="24"/>
-          <w:u w:val="single"/>
-        </w:rPr>
-      </w:pPr>
+        <w:t>4.14 ScenarioParser.java</w:t>
+      </w:r>
     </w:p>
     <w:p>
       <w:pPr>
@@ -3901,72 +4165,90 @@
           <w:sz w:val="24"/>
         </w:rPr>
       </w:pPr>
-      <w:r>
-        <w:rPr>
-          <w:sz w:val="24"/>
-        </w:rPr>
-        <w:t xml:space="preserve">Scenario Creator is the </w:t>
-      </w:r>
-      <w:r>
-        <w:rPr>
-          <w:sz w:val="24"/>
-        </w:rPr>
-        <w:t>main class</w:t>
-      </w:r>
-      <w:r>
-        <w:rPr>
-          <w:sz w:val="24"/>
-        </w:rPr>
-        <w:t xml:space="preserve"> of the program. All classes are invoked in some way by Scenario Creator’s main method. Sc</w:t>
-      </w:r>
-      <w:r>
-        <w:rPr>
-          <w:sz w:val="24"/>
-        </w:rPr>
-        <w:t>enario Creator also houses the a</w:t>
-      </w:r>
-      <w:r>
-        <w:rPr>
-          <w:sz w:val="24"/>
-        </w:rPr>
-        <w:t xml:space="preserve">uthoring application itself, where users </w:t>
-      </w:r>
-      <w:r>
-        <w:rPr>
-          <w:sz w:val="24"/>
-        </w:rPr>
-        <w:t xml:space="preserve">can </w:t>
-      </w:r>
-      <w:r>
-        <w:rPr>
-          <w:sz w:val="24"/>
-        </w:rPr>
-        <w:t>enter da</w:t>
-      </w:r>
-      <w:r>
-        <w:rPr>
-          <w:sz w:val="24"/>
-        </w:rPr>
-        <w:t>ta to be printed into scenario files</w:t>
-      </w:r>
-      <w:r>
-        <w:rPr>
-          <w:sz w:val="24"/>
-        </w:rPr>
-        <w:t xml:space="preserve"> or load information from old ones they </w:t>
-      </w:r>
-      <w:r>
-        <w:rPr>
-          <w:sz w:val="24"/>
-        </w:rPr>
-        <w:t xml:space="preserve">have </w:t>
-      </w:r>
-      <w:r>
-        <w:rPr>
-          <w:sz w:val="24"/>
-        </w:rPr>
-        <w:t xml:space="preserve">made so that they can edit the scenario using the software. </w:t>
-      </w:r>
+    </w:p>
+    <w:p>
+      <w:pPr>
+        <w:ind w:left="1080"/>
+        <w:contextualSpacing/>
+        <w:rPr>
+          <w:sz w:val="24"/>
+        </w:rPr>
+      </w:pPr>
+      <w:r>
+        <w:rPr>
+          <w:sz w:val="24"/>
+        </w:rPr>
+        <w:t>This was a provide class</w:t>
+      </w:r>
+      <w:r>
+        <w:rPr>
+          <w:sz w:val="24"/>
+        </w:rPr>
+        <w:t xml:space="preserve"> and acts as</w:t>
+      </w:r>
+      <w:r>
+        <w:rPr>
+          <w:sz w:val="24"/>
+        </w:rPr>
+        <w:t xml:space="preserve"> the point </w:t>
+      </w:r>
+      <w:r>
+        <w:rPr>
+          <w:sz w:val="24"/>
+        </w:rPr>
+        <w:t>from which</w:t>
+      </w:r>
+      <w:r>
+        <w:rPr>
+          <w:sz w:val="24"/>
+        </w:rPr>
+        <w:t xml:space="preserve"> the Player classes are called from. </w:t>
+      </w:r>
+      <w:r>
+        <w:rPr>
+          <w:sz w:val="24"/>
+        </w:rPr>
+        <w:t>The methods are</w:t>
+      </w:r>
+      <w:r>
+        <w:rPr>
+          <w:sz w:val="24"/>
+        </w:rPr>
+        <w:t xml:space="preserve"> used to interpret key phrases in the scenario file. </w:t>
+      </w:r>
+    </w:p>
+    <w:p>
+      <w:pPr>
+        <w:ind w:left="1080"/>
+        <w:contextualSpacing/>
+        <w:rPr>
+          <w:sz w:val="24"/>
+        </w:rPr>
+      </w:pPr>
+    </w:p>
+    <w:p>
+      <w:pPr>
+        <w:shd w:val="clear" w:color="auto" w:fill="D9E2F3" w:themeFill="accent1" w:themeFillTint="33"/>
+        <w:contextualSpacing/>
+        <w:rPr>
+          <w:b/>
+        </w:rPr>
+      </w:pPr>
+      <w:r>
+        <w:rPr>
+          <w:b/>
+        </w:rPr>
+        <w:t>4.15 SoundRecorder.java</w:t>
+      </w:r>
+    </w:p>
+    <w:p>
+      <w:pPr>
+        <w:ind w:left="1080"/>
+        <w:contextualSpacing/>
+        <w:rPr>
+          <w:sz w:val="24"/>
+        </w:rPr>
+      </w:pPr>
       <w:r>
         <w:rPr>
           <w:sz w:val="24"/>
@@ -3982,6 +4264,42 @@
           <w:sz w:val="24"/>
         </w:rPr>
       </w:pPr>
+      <w:r>
+        <w:rPr>
+          <w:sz w:val="24"/>
+        </w:rPr>
+        <w:t xml:space="preserve">This class is </w:t>
+      </w:r>
+      <w:r>
+        <w:rPr>
+          <w:sz w:val="24"/>
+        </w:rPr>
+        <w:t>responsible for handling</w:t>
+      </w:r>
+      <w:r>
+        <w:rPr>
+          <w:sz w:val="24"/>
+        </w:rPr>
+        <w:t xml:space="preserve"> new sound recordings made from</w:t>
+      </w:r>
+      <w:r>
+        <w:rPr>
+          <w:sz w:val="24"/>
+        </w:rPr>
+        <w:t xml:space="preserve"> with</w:t>
+      </w:r>
+      <w:r>
+        <w:rPr>
+          <w:sz w:val="24"/>
+        </w:rPr>
+        <w:t xml:space="preserve">in the application. </w:t>
+      </w:r>
+      <w:r>
+        <w:rPr>
+          <w:sz w:val="24"/>
+        </w:rPr>
+        <w:t xml:space="preserve">Sound files can also be imported as long as they are of the .wav format. </w:t>
+      </w:r>
     </w:p>
     <w:p>
       <w:pPr>
@@ -3995,19 +4313,19 @@
         <w:rPr>
           <w:sz w:val="24"/>
         </w:rPr>
-        <w:t xml:space="preserve">This class mainly consists of code for </w:t>
-      </w:r>
-      <w:r>
-        <w:rPr>
-          <w:sz w:val="24"/>
-        </w:rPr>
-        <w:t>various</w:t>
-      </w:r>
-      <w:r>
-        <w:rPr>
-          <w:sz w:val="24"/>
-        </w:rPr>
-        <w:t xml:space="preserve"> elements of the GUI (except for the braille cell simulator). </w:t>
+        <w:t>We recommend using anothe</w:t>
+      </w:r>
+      <w:r>
+        <w:rPr>
+          <w:sz w:val="24"/>
+        </w:rPr>
+        <w:t xml:space="preserve">r (better) application for adding audio to scenarios, </w:t>
+      </w:r>
+      <w:r>
+        <w:rPr>
+          <w:sz w:val="24"/>
+        </w:rPr>
+        <w:t xml:space="preserve">like Audacity, but the feature for sound recording is here. </w:t>
       </w:r>
     </w:p>
     <w:p>
@@ -4021,6 +4339,36 @@
     </w:p>
     <w:p>
       <w:pPr>
+        <w:ind w:left="1080"/>
+        <w:contextualSpacing/>
+        <w:rPr>
+          <w:sz w:val="24"/>
+        </w:rPr>
+      </w:pPr>
+      <w:r>
+        <w:rPr>
+          <w:sz w:val="24"/>
+        </w:rPr>
+        <w:t xml:space="preserve">The sound recorder requires a recording length to be set prior to beginning recording. </w:t>
+      </w:r>
+      <w:r>
+        <w:rPr>
+          <w:sz w:val="24"/>
+        </w:rPr>
+        <w:t xml:space="preserve">After the constructor is called, the record() function provides sound recording capabilities. </w:t>
+      </w:r>
+    </w:p>
+    <w:p>
+      <w:pPr>
+        <w:ind w:left="1080"/>
+        <w:contextualSpacing/>
+        <w:rPr>
+          <w:sz w:val="24"/>
+        </w:rPr>
+      </w:pPr>
+    </w:p>
+    <w:p>
+      <w:pPr>
         <w:shd w:val="clear" w:color="auto" w:fill="D9E2F3" w:themeFill="accent1" w:themeFillTint="33"/>
         <w:contextualSpacing/>
         <w:rPr>
@@ -4031,7 +4379,7 @@
         <w:rPr>
           <w:b/>
         </w:rPr>
-        <w:t>4.14 ScenarioParser.java</w:t>
+        <w:t>4.16 ToyAuthoring.java</w:t>
       </w:r>
     </w:p>
     <w:p>
@@ -4055,37 +4403,13 @@
         <w:rPr>
           <w:sz w:val="24"/>
         </w:rPr>
-        <w:t>This was a provide class</w:t>
-      </w:r>
-      <w:r>
-        <w:rPr>
-          <w:sz w:val="24"/>
-        </w:rPr>
-        <w:t xml:space="preserve"> and acts as</w:t>
-      </w:r>
-      <w:r>
-        <w:rPr>
-          <w:sz w:val="24"/>
-        </w:rPr>
-        <w:t xml:space="preserve"> the point </w:t>
-      </w:r>
-      <w:r>
-        <w:rPr>
-          <w:sz w:val="24"/>
-        </w:rPr>
-        <w:t>from which</w:t>
-      </w:r>
-      <w:r>
-        <w:rPr>
-          <w:sz w:val="24"/>
-        </w:rPr>
-        <w:t xml:space="preserve"> the Player classes are called from. It </w:t>
-      </w:r>
-      <w:r>
-        <w:rPr>
-          <w:sz w:val="24"/>
-        </w:rPr>
-        <w:t xml:space="preserve">is used to interpret key phrases in the scenario file. </w:t>
+        <w:t xml:space="preserve">This was a provided class </w:t>
+      </w:r>
+      <w:r>
+        <w:rPr>
+          <w:sz w:val="24"/>
+        </w:rPr>
+        <w:t xml:space="preserve">designed to be a testing method for Scenario Parser. </w:t>
       </w:r>
     </w:p>
     <w:p>
@@ -4109,7 +4433,7 @@
         <w:rPr>
           <w:b/>
         </w:rPr>
-        <w:t>4.15 SoundRecorder.java</w:t>
+        <w:t>4.17 VisualPlayer.java</w:t>
       </w:r>
     </w:p>
     <w:p>
@@ -4120,12 +4444,6 @@
           <w:sz w:val="24"/>
         </w:rPr>
       </w:pPr>
-      <w:r>
-        <w:rPr>
-          <w:sz w:val="24"/>
-        </w:rPr>
-        <w:t xml:space="preserve"> </w:t>
-      </w:r>
     </w:p>
     <w:p>
       <w:pPr>
@@ -4139,230 +4457,8 @@
         <w:rPr>
           <w:sz w:val="24"/>
         </w:rPr>
-        <w:t xml:space="preserve">This class is </w:t>
-      </w:r>
-      <w:r>
-        <w:rPr>
-          <w:sz w:val="24"/>
-        </w:rPr>
-        <w:t>responsible for handling</w:t>
-      </w:r>
-      <w:r>
-        <w:rPr>
-          <w:sz w:val="24"/>
-        </w:rPr>
-        <w:t xml:space="preserve"> new sound recordings made from</w:t>
-      </w:r>
-      <w:r>
-        <w:rPr>
-          <w:sz w:val="24"/>
-        </w:rPr>
-        <w:t xml:space="preserve"> with</w:t>
-      </w:r>
-      <w:r>
-        <w:rPr>
-          <w:sz w:val="24"/>
-        </w:rPr>
-        <w:t xml:space="preserve">in the application. </w:t>
-      </w:r>
-      <w:r>
-        <w:rPr>
-          <w:sz w:val="24"/>
-        </w:rPr>
-        <w:t xml:space="preserve">Sound files can also be imported as long as they are of the .wav format. </w:t>
-      </w:r>
-    </w:p>
-    <w:p>
-      <w:pPr>
-        <w:ind w:left="1080"/>
-        <w:contextualSpacing/>
-        <w:rPr>
-          <w:sz w:val="24"/>
-        </w:rPr>
-      </w:pPr>
-      <w:r>
-        <w:rPr>
-          <w:sz w:val="24"/>
-        </w:rPr>
-        <w:t>We recommend using anothe</w:t>
-      </w:r>
-      <w:r>
-        <w:rPr>
-          <w:sz w:val="24"/>
-        </w:rPr>
-        <w:t xml:space="preserve">r (better) application for adding audio to scenarios, </w:t>
-      </w:r>
-      <w:r>
-        <w:rPr>
-          <w:sz w:val="24"/>
-        </w:rPr>
-        <w:t xml:space="preserve">like Audacity, but the feature for sound recording is here. </w:t>
-      </w:r>
-    </w:p>
-    <w:p>
-      <w:pPr>
-        <w:ind w:left="1080"/>
-        <w:contextualSpacing/>
-        <w:rPr>
-          <w:sz w:val="24"/>
-        </w:rPr>
-      </w:pPr>
-    </w:p>
-    <w:p>
-      <w:pPr>
-        <w:ind w:left="1080"/>
-        <w:contextualSpacing/>
-        <w:rPr>
-          <w:sz w:val="24"/>
-        </w:rPr>
-      </w:pPr>
-      <w:r>
-        <w:rPr>
-          <w:sz w:val="24"/>
-        </w:rPr>
-        <w:t xml:space="preserve">The sound recorder requires a recording length to be set prior to beginning recording. </w:t>
-      </w:r>
-      <w:r>
-        <w:rPr>
-          <w:sz w:val="24"/>
-        </w:rPr>
-        <w:t xml:space="preserve">After the constructor is called, the record() function provides sound recording capabilities. </w:t>
-      </w:r>
-    </w:p>
-    <w:p>
-      <w:pPr>
-        <w:ind w:left="1080"/>
-        <w:contextualSpacing/>
-        <w:rPr>
-          <w:sz w:val="24"/>
-        </w:rPr>
-      </w:pPr>
-    </w:p>
-    <w:p>
-      <w:pPr>
-        <w:shd w:val="clear" w:color="auto" w:fill="D9E2F3" w:themeFill="accent1" w:themeFillTint="33"/>
-        <w:contextualSpacing/>
-        <w:rPr>
-          <w:b/>
-        </w:rPr>
-      </w:pPr>
-      <w:r>
-        <w:rPr>
-          <w:b/>
-        </w:rPr>
-        <w:t>4.16 ToyAuthoring.java</w:t>
-      </w:r>
-    </w:p>
-    <w:p>
-      <w:pPr>
-        <w:ind w:left="1080"/>
-        <w:contextualSpacing/>
-        <w:rPr>
-          <w:sz w:val="24"/>
-        </w:rPr>
-      </w:pPr>
-    </w:p>
-    <w:p>
-      <w:pPr>
-        <w:ind w:left="1080"/>
-        <w:contextualSpacing/>
-        <w:rPr>
-          <w:sz w:val="24"/>
-        </w:rPr>
-      </w:pPr>
-      <w:r>
-        <w:rPr>
-          <w:sz w:val="24"/>
-        </w:rPr>
-        <w:t xml:space="preserve">This was a provided class </w:t>
-      </w:r>
-      <w:r>
-        <w:rPr>
-          <w:sz w:val="24"/>
-        </w:rPr>
-        <w:t xml:space="preserve">designed to be a testing method for Scenario Parser. </w:t>
-      </w:r>
-    </w:p>
-    <w:p>
-      <w:pPr>
-        <w:ind w:left="1080"/>
-        <w:contextualSpacing/>
-        <w:rPr>
-          <w:sz w:val="24"/>
-        </w:rPr>
-      </w:pPr>
-    </w:p>
-    <w:p>
-      <w:pPr>
-        <w:shd w:val="clear" w:color="auto" w:fill="D9E2F3" w:themeFill="accent1" w:themeFillTint="33"/>
-        <w:contextualSpacing/>
-        <w:rPr>
-          <w:b/>
-        </w:rPr>
-      </w:pPr>
-      <w:r>
-        <w:rPr>
-          <w:b/>
-        </w:rPr>
-        <w:t>4.17 VisualPlayer.java</w:t>
-      </w:r>
-    </w:p>
-    <w:p>
-      <w:pPr>
-        <w:ind w:left="1080"/>
-        <w:contextualSpacing/>
-        <w:rPr>
-          <w:sz w:val="24"/>
-        </w:rPr>
-      </w:pPr>
-    </w:p>
-    <w:p>
-      <w:pPr>
-        <w:ind w:left="1080"/>
-        <w:contextualSpacing/>
-        <w:rPr>
-          <w:sz w:val="24"/>
-        </w:rPr>
-      </w:pPr>
-      <w:r>
-        <w:rPr>
-          <w:sz w:val="24"/>
-        </w:rPr>
         <w:t>This was a provided class used to visualize how the scenario plays out using the braille cell(s) simulator.</w:t>
       </w:r>
-    </w:p>
-    <w:p>
-      <w:pPr>
-        <w:ind w:left="1080"/>
-        <w:contextualSpacing/>
-        <w:rPr>
-          <w:sz w:val="24"/>
-        </w:rPr>
-      </w:pPr>
-    </w:p>
-    <w:p>
-      <w:pPr>
-        <w:ind w:left="1080"/>
-        <w:contextualSpacing/>
-        <w:rPr>
-          <w:sz w:val="24"/>
-        </w:rPr>
-      </w:pPr>
-      <w:r>
-        <w:rPr>
-          <w:sz w:val="24"/>
-        </w:rPr>
-        <w:t xml:space="preserve"> </w:t>
-      </w:r>
-    </w:p>
-    <w:p>
-      <w:pPr>
-        <w:ind w:left="1080"/>
-        <w:contextualSpacing/>
-        <w:rPr>
-          <w:sz w:val="24"/>
-        </w:rPr>
-      </w:pPr>
     </w:p>
     <w:p>
       <w:pPr>
@@ -4395,7 +4491,6 @@
           <w:b/>
           <w:color w:val="FFFFFF" w:themeColor="background1"/>
         </w:rPr>
-        <w:lastRenderedPageBreak/>
         <w:t>4.0 Maintenance Scenario</w:t>
       </w:r>
     </w:p>
@@ -4407,43 +4502,65 @@
         <w:t>Maintaining the authoring app is designed to be simple</w:t>
       </w:r>
       <w:r>
-        <w:t xml:space="preserve">. This is accomplished through a variety of means, from the organization and method names used throughout the application to including </w:t>
-      </w:r>
-      <w:proofErr w:type="spellStart"/>
-      <w:r>
-        <w:t>JavaDoc</w:t>
-      </w:r>
-      <w:proofErr w:type="spellEnd"/>
-      <w:r>
-        <w:t xml:space="preserve"> comments throughout the code. Additionally, the included documentation (Design Document, Requirements Document, Testing Document and User Manual) helps to make the application feel intuitive and easy to understand. </w:t>
-      </w:r>
-    </w:p>
-    <w:p>
-      <w:pPr>
-        <w:contextualSpacing/>
-      </w:pPr>
-    </w:p>
-    <w:p>
-      <w:pPr>
-        <w:contextualSpacing/>
-      </w:pPr>
-      <w:r>
-        <w:t xml:space="preserve">The modular design of the application is meant to allow users to add new features </w:t>
-      </w:r>
-      <w:r>
-        <w:t xml:space="preserve">to personalize their experience with the </w:t>
-      </w:r>
-      <w:r>
-        <w:t>software</w:t>
-      </w:r>
-      <w:r>
-        <w:t xml:space="preserve">. A majority of the </w:t>
+        <w:t xml:space="preserve">. This is accomplished through a variety of means, from the organization and </w:t>
+      </w:r>
+      <w:r>
+        <w:t>method / variable names</w:t>
+      </w:r>
+      <w:r>
+        <w:t xml:space="preserve"> used throughout the application to </w:t>
+      </w:r>
+      <w:r>
+        <w:t>the use of</w:t>
+      </w:r>
+      <w:r>
+        <w:t xml:space="preserve"> JavaDoc comments </w:t>
+      </w:r>
+      <w:r>
+        <w:t>within</w:t>
+      </w:r>
+      <w:r>
+        <w:t xml:space="preserve"> the code. Additionally, the included documentation (Design Document, Requirements Document, Testing Document and User Manual) </w:t>
+      </w:r>
+      <w:r>
+        <w:t xml:space="preserve">makes the application </w:t>
+      </w:r>
+      <w:r>
+        <w:t xml:space="preserve">easy to understand at a high level. </w:t>
+      </w:r>
+      <w:r>
+        <w:t xml:space="preserve"> </w:t>
+      </w:r>
+    </w:p>
+    <w:p>
+      <w:pPr>
+        <w:contextualSpacing/>
+      </w:pPr>
+    </w:p>
+    <w:p>
+      <w:pPr>
+        <w:contextualSpacing/>
+      </w:pPr>
+      <w:r>
+        <w:t xml:space="preserve">The modular design of the application is meant to allow </w:t>
+      </w:r>
+      <w:r>
+        <w:t xml:space="preserve">for easy maintenance, whether it is to fix errors that occur or to add new features into the software. </w:t>
+      </w:r>
+      <w:r>
+        <w:t xml:space="preserve">A majority of the </w:t>
       </w:r>
       <w:r>
         <w:t>graphical user interface</w:t>
       </w:r>
       <w:r>
-        <w:t xml:space="preserve"> can be changed </w:t>
+        <w:t xml:space="preserve"> can be </w:t>
+      </w:r>
+      <w:r>
+        <w:t>altered</w:t>
+      </w:r>
+      <w:r>
+        <w:t xml:space="preserve"> </w:t>
       </w:r>
       <w:r>
         <w:t xml:space="preserve">from </w:t>
@@ -4476,30 +4593,19 @@
         <w:t>element of the GUI each part of the code represents.</w:t>
       </w:r>
       <w:r>
-        <w:t xml:space="preserve"> Users can also alter the format of the scenario file if they want through the Printer class. </w:t>
-      </w:r>
-      <w:r>
-        <w:t xml:space="preserve">New features for sound recording </w:t>
-      </w:r>
-      <w:r>
-        <w:t>can be done</w:t>
-      </w:r>
-      <w:r>
         <w:t xml:space="preserve"> </w:t>
       </w:r>
       <w:r>
-        <w:t>through</w:t>
-      </w:r>
-      <w:r>
-        <w:t xml:space="preserve"> the Sound</w:t>
-      </w:r>
-      <w:r>
-        <w:t xml:space="preserve"> Recorder class. H</w:t>
-      </w:r>
-      <w:bookmarkStart w:id="0" w:name="_GoBack"/>
-      <w:bookmarkEnd w:id="0"/>
-      <w:r>
-        <w:t xml:space="preserve">owever things to do with testing scenarios would be found in Player, Visual Player, Audio Player and Scenario Parser. </w:t>
+        <w:t xml:space="preserve">Additionally, the way recording sound is handled and the type of audio file accepted can be changed through the Sound Recorder class. The format of the scenario can be maintained through the </w:t>
+      </w:r>
+      <w:r>
+        <w:t xml:space="preserve">Printer class. </w:t>
+      </w:r>
+      <w:r>
+        <w:t>The maintenance of more complicated features such as testing scenarios will involve multiple classes, specifically the</w:t>
+      </w:r>
+      <w:r>
+        <w:t xml:space="preserve"> Player, Visual Player, Audio Player and Scenario Parser. </w:t>
       </w:r>
     </w:p>
     <w:sectPr>
@@ -4610,7 +4716,7 @@
         <w:rStyle w:val="PageNumber"/>
         <w:noProof/>
       </w:rPr>
-      <w:t>8</w:t>
+      <w:t>3</w:t>
     </w:r>
     <w:r>
       <w:rPr>

</xml_diff>